<commit_message>
Routine Commit Commit by @arfazhxss on Thu 13 Jun 2024
</commit_message>
<xml_diff>
--- a/1 Summer 2024/1 CHEM 101 A01 B01/0 Labs/1 Current Submission/1 Reports/Ex4_Arfaz_Hossain.docx
+++ b/1 Summer 2024/1 CHEM 101 A01 B01/0 Labs/1 Current Submission/1 Reports/Ex4_Arfaz_Hossain.docx
@@ -96,7 +96,29 @@
           <w:highlight w:val="yellow"/>
           <w:vertAlign w:val="superscript"/>
         </w:rPr>
-        <w:t>__</w:t>
+        <w:t>_</w:t>
+      </w:r>
+      <w:r>
+        <w:rPr>
+          <w:rFonts w:cstheme="minorHAnsi"/>
+          <w:b/>
+          <w:sz w:val="28"/>
+          <w:szCs w:val="28"/>
+          <w:highlight w:val="yellow"/>
+          <w:vertAlign w:val="superscript"/>
+        </w:rPr>
+        <w:t>1</w:t>
+      </w:r>
+      <w:r>
+        <w:rPr>
+          <w:rFonts w:cstheme="minorHAnsi"/>
+          <w:b/>
+          <w:sz w:val="28"/>
+          <w:szCs w:val="28"/>
+          <w:highlight w:val="yellow"/>
+          <w:vertAlign w:val="superscript"/>
+        </w:rPr>
+        <w:t>_</w:t>
       </w:r>
       <w:r>
         <w:rPr>
@@ -426,6 +448,15 @@
           <w:vertAlign w:val="superscript"/>
         </w:rPr>
         <w:t>_</w:t>
+      </w:r>
+      <w:r>
+        <w:rPr>
+          <w:rFonts w:cstheme="minorHAnsi"/>
+          <w:szCs w:val="24"/>
+          <w:highlight w:val="yellow"/>
+          <w:vertAlign w:val="superscript"/>
+        </w:rPr>
+        <w:t>2</w:t>
       </w:r>
       <w:proofErr w:type="gramStart"/>
       <w:r>
@@ -834,6 +865,21 @@
                 <w:highlight w:val="yellow"/>
               </w:rPr>
             </w:pPr>
+            <w:r>
+              <w:rPr>
+                <w:rFonts w:asciiTheme="minorHAnsi" w:hAnsiTheme="minorHAnsi" w:cstheme="minorHAnsi"/>
+                <w:szCs w:val="24"/>
+                <w:highlight w:val="yellow"/>
+              </w:rPr>
+              <w:t>0.</w:t>
+            </w:r>
+            <w:r>
+              <w:rPr>
+                <w:rFonts w:asciiTheme="minorHAnsi" w:hAnsiTheme="minorHAnsi" w:cstheme="minorHAnsi"/>
+                <w:szCs w:val="24"/>
+              </w:rPr>
+              <w:t>002855M</w:t>
+            </w:r>
           </w:p>
         </w:tc>
         <w:tc>
@@ -3928,7 +3974,26 @@
           <w:szCs w:val="24"/>
           <w:highlight w:val="yellow"/>
         </w:rPr>
-        <w:t>__</w:t>
+        <w:t>_</w:t>
+      </w:r>
+      <w:r>
+        <w:t>Clean &amp; Clear Essentials Deep Cleaning Astringent. Johnson &amp; Johnson Inc., Markham, Ontario, Canada, L3R 5L2, lot number 30038970, NPN 02072696</w:t>
+      </w:r>
+      <w:r>
+        <w:rPr>
+          <w:rFonts w:cstheme="minorHAnsi"/>
+          <w:szCs w:val="24"/>
+          <w:highlight w:val="yellow"/>
+        </w:rPr>
+        <w:t xml:space="preserve"> </w:t>
+      </w:r>
+      <w:r>
+        <w:rPr>
+          <w:rFonts w:cstheme="minorHAnsi"/>
+          <w:szCs w:val="24"/>
+          <w:highlight w:val="yellow"/>
+        </w:rPr>
+        <w:t>_</w:t>
       </w:r>
     </w:p>
     <w:p>
@@ -4337,7 +4402,14 @@
               <w:rPr>
                 <w:rFonts w:asciiTheme="minorHAnsi" w:hAnsiTheme="minorHAnsi" w:cstheme="minorHAnsi"/>
               </w:rPr>
-              <w:t>student engaged in the experiment? Did the students request the TA to check their drawers for completeness before they left the lab</w:t>
+              <w:t xml:space="preserve">student engaged in the experiment? Did the students request the TA </w:t>
+            </w:r>
+            <w:r>
+              <w:rPr>
+                <w:rFonts w:asciiTheme="minorHAnsi" w:hAnsiTheme="minorHAnsi" w:cstheme="minorHAnsi"/>
+              </w:rPr>
+              <w:lastRenderedPageBreak/>
+              <w:t>to check their drawers for completeness before they left the lab</w:t>
             </w:r>
             <w:r>
               <w:rPr>
@@ -4377,6 +4449,7 @@
               <w:rPr>
                 <w:rFonts w:asciiTheme="minorHAnsi" w:hAnsiTheme="minorHAnsi" w:cstheme="minorHAnsi"/>
               </w:rPr>
+              <w:lastRenderedPageBreak/>
               <w:t>1</w:t>
             </w:r>
           </w:p>
@@ -4410,7 +4483,6 @@
                 <w:b/>
                 <w:szCs w:val="24"/>
               </w:rPr>
-              <w:lastRenderedPageBreak/>
               <w:t xml:space="preserve">Performance evaluation: </w:t>
             </w:r>
             <w:r>

</xml_diff>

<commit_message>
ece260 mid3, mid4, mid5 added tests and chem101 added tests for mid2 Commit by @arfazhxss on Thu 13 Jun 2024
</commit_message>
<xml_diff>
--- a/1 Summer 2024/1 CHEM 101 A01 B01/0 Labs/1 Current Submission/1 Reports/Ex4_Arfaz_Hossain.docx
+++ b/1 Summer 2024/1 CHEM 101 A01 B01/0 Labs/1 Current Submission/1 Reports/Ex4_Arfaz_Hossain.docx
@@ -1047,6 +1047,13 @@
                 <w:szCs w:val="24"/>
               </w:rPr>
             </w:pPr>
+            <w:r>
+              <w:rPr>
+                <w:rFonts w:asciiTheme="minorHAnsi" w:hAnsiTheme="minorHAnsi" w:cstheme="minorHAnsi"/>
+                <w:szCs w:val="24"/>
+              </w:rPr>
+              <w:t>0.152</w:t>
+            </w:r>
           </w:p>
         </w:tc>
       </w:tr>
@@ -1125,6 +1132,13 @@
                 <w:szCs w:val="24"/>
               </w:rPr>
             </w:pPr>
+            <w:r>
+              <w:rPr>
+                <w:rFonts w:asciiTheme="minorHAnsi" w:hAnsiTheme="minorHAnsi" w:cstheme="minorHAnsi"/>
+                <w:szCs w:val="24"/>
+              </w:rPr>
+              <w:t>0.737</w:t>
+            </w:r>
           </w:p>
         </w:tc>
       </w:tr>
@@ -1203,6 +1217,13 @@
                 <w:szCs w:val="24"/>
               </w:rPr>
             </w:pPr>
+            <w:r>
+              <w:rPr>
+                <w:rFonts w:asciiTheme="minorHAnsi" w:hAnsiTheme="minorHAnsi" w:cstheme="minorHAnsi"/>
+                <w:szCs w:val="24"/>
+              </w:rPr>
+              <w:t>1.363</w:t>
+            </w:r>
           </w:p>
         </w:tc>
       </w:tr>

</xml_diff>